<commit_message>
2do commit de cypress test cases
</commit_message>
<xml_diff>
--- a/Cypress_testcases_JuanNavarro.docx
+++ b/Cypress_testcases_JuanNavarro.docx
@@ -175,16 +175,16 @@
         <w:tblLook w:val="04A0" w:firstRow="1" w:lastRow="0" w:firstColumn="1" w:lastColumn="0" w:noHBand="0" w:noVBand="1"/>
       </w:tblPr>
       <w:tblGrid>
-        <w:gridCol w:w="687"/>
-        <w:gridCol w:w="1246"/>
-        <w:gridCol w:w="1376"/>
-        <w:gridCol w:w="4066"/>
-        <w:gridCol w:w="2687"/>
-        <w:gridCol w:w="2440"/>
+        <w:gridCol w:w="680"/>
+        <w:gridCol w:w="1234"/>
+        <w:gridCol w:w="1363"/>
+        <w:gridCol w:w="4148"/>
+        <w:gridCol w:w="2633"/>
+        <w:gridCol w:w="2397"/>
         <w:gridCol w:w="3510"/>
-        <w:gridCol w:w="3912"/>
-        <w:gridCol w:w="3418"/>
-        <w:gridCol w:w="1743"/>
+        <w:gridCol w:w="3895"/>
+        <w:gridCol w:w="3510"/>
+        <w:gridCol w:w="1715"/>
       </w:tblGrid>
       <w:tr>
         <w:trPr>
@@ -7501,6 +7501,24 @@
                 <w:rFonts w:ascii="Times New Roman" w:hAnsi="Times New Roman" w:cs="Times New Roman"/>
               </w:rPr>
             </w:pPr>
+            <w:r>
+              <w:rPr>
+                <w:rFonts w:ascii="Times New Roman" w:hAnsi="Times New Roman" w:cs="Times New Roman"/>
+              </w:rPr>
+              <w:t xml:space="preserve">1.The inserted password </w:t>
+            </w:r>
+            <w:r>
+              <w:rPr>
+                <w:rFonts w:ascii="Times New Roman" w:hAnsi="Times New Roman" w:cs="Times New Roman"/>
+              </w:rPr>
+              <w:t>is</w:t>
+            </w:r>
+            <w:r>
+              <w:rPr>
+                <w:rFonts w:ascii="Times New Roman" w:hAnsi="Times New Roman" w:cs="Times New Roman"/>
+              </w:rPr>
+              <w:t xml:space="preserve"> visible</w:t>
+            </w:r>
           </w:p>
         </w:tc>
         <w:tc>
@@ -7517,6 +7535,15 @@
                 <w:bCs/>
               </w:rPr>
             </w:pPr>
+            <w:r>
+              <w:rPr>
+                <w:rFonts w:ascii="Times New Roman" w:hAnsi="Times New Roman" w:cs="Times New Roman"/>
+                <w:b/>
+                <w:bCs/>
+                <w:lang w:val="es-AR"/>
+              </w:rPr>
+              <w:t>Pass</w:t>
+            </w:r>
           </w:p>
         </w:tc>
       </w:tr>
@@ -7784,6 +7811,24 @@
                 <w:rFonts w:ascii="Times New Roman" w:hAnsi="Times New Roman" w:cs="Times New Roman"/>
               </w:rPr>
             </w:pPr>
+            <w:r>
+              <w:rPr>
+                <w:rFonts w:ascii="Times New Roman" w:hAnsi="Times New Roman" w:cs="Times New Roman"/>
+              </w:rPr>
+              <w:t xml:space="preserve">1. The inserted password </w:t>
+            </w:r>
+            <w:r>
+              <w:rPr>
+                <w:rFonts w:ascii="Times New Roman" w:hAnsi="Times New Roman" w:cs="Times New Roman"/>
+              </w:rPr>
+              <w:t>is</w:t>
+            </w:r>
+            <w:r>
+              <w:rPr>
+                <w:rFonts w:ascii="Times New Roman" w:hAnsi="Times New Roman" w:cs="Times New Roman"/>
+              </w:rPr>
+              <w:t xml:space="preserve"> hidden again.</w:t>
+            </w:r>
           </w:p>
         </w:tc>
         <w:tc>
@@ -7800,6 +7845,15 @@
                 <w:bCs/>
               </w:rPr>
             </w:pPr>
+            <w:r>
+              <w:rPr>
+                <w:rFonts w:ascii="Times New Roman" w:hAnsi="Times New Roman" w:cs="Times New Roman"/>
+                <w:b/>
+                <w:bCs/>
+                <w:lang w:val="es-AR"/>
+              </w:rPr>
+              <w:t>Pass</w:t>
+            </w:r>
           </w:p>
         </w:tc>
       </w:tr>
@@ -8113,6 +8167,27 @@
                 <w:rFonts w:ascii="Times New Roman" w:hAnsi="Times New Roman" w:cs="Times New Roman"/>
               </w:rPr>
             </w:pPr>
+            <w:r>
+              <w:rPr>
+                <w:rFonts w:ascii="Times New Roman" w:hAnsi="Times New Roman" w:cs="Times New Roman"/>
+              </w:rPr>
+              <w:t>1.</w:t>
+            </w:r>
+            <w:r>
+              <w:rPr>
+                <w:rFonts w:ascii="Times New Roman" w:hAnsi="Times New Roman" w:cs="Times New Roman"/>
+              </w:rPr>
+              <w:t xml:space="preserve"> Has been redirected to </w:t>
+            </w:r>
+            <w:hyperlink r:id="rId24" w:history="1">
+              <w:r>
+                <w:rPr>
+                  <w:rStyle w:val="Hyperlink"/>
+                  <w:rFonts w:ascii="Times New Roman" w:hAnsi="Times New Roman" w:cs="Times New Roman"/>
+                </w:rPr>
+                <w:t>https://www.nba.com/account/forgot-password</w:t>
+              </w:r>
+            </w:hyperlink>
           </w:p>
         </w:tc>
         <w:tc>
@@ -8129,6 +8204,14 @@
                 <w:bCs/>
               </w:rPr>
             </w:pPr>
+            <w:r>
+              <w:rPr>
+                <w:rFonts w:ascii="Times New Roman" w:hAnsi="Times New Roman" w:cs="Times New Roman"/>
+                <w:b/>
+                <w:bCs/>
+              </w:rPr>
+              <w:t>Pass</w:t>
+            </w:r>
           </w:p>
         </w:tc>
       </w:tr>
@@ -8290,7 +8373,7 @@
               </w:rPr>
               <w:t xml:space="preserve">1. Access to </w:t>
             </w:r>
-            <w:hyperlink r:id="rId24" w:history="1">
+            <w:hyperlink r:id="rId25" w:history="1">
               <w:r>
                 <w:rPr>
                   <w:rStyle w:val="Hyperlink"/>
@@ -8398,7 +8481,7 @@
               </w:rPr>
               <w:t xml:space="preserve">1. Being redirected to </w:t>
             </w:r>
-            <w:hyperlink r:id="rId25" w:history="1">
+            <w:hyperlink r:id="rId26" w:history="1">
               <w:r>
                 <w:rPr>
                   <w:rStyle w:val="Hyperlink"/>
@@ -8427,6 +8510,39 @@
                 <w:rFonts w:ascii="Times New Roman" w:hAnsi="Times New Roman" w:cs="Times New Roman"/>
               </w:rPr>
             </w:pPr>
+            <w:r>
+              <w:rPr>
+                <w:rFonts w:ascii="Times New Roman" w:hAnsi="Times New Roman" w:cs="Times New Roman"/>
+              </w:rPr>
+              <w:t>1.</w:t>
+            </w:r>
+            <w:r>
+              <w:rPr>
+                <w:rFonts w:ascii="Times New Roman" w:hAnsi="Times New Roman" w:cs="Times New Roman"/>
+              </w:rPr>
+              <w:t xml:space="preserve"> </w:t>
+            </w:r>
+            <w:r>
+              <w:rPr>
+                <w:rFonts w:ascii="Times New Roman" w:hAnsi="Times New Roman" w:cs="Times New Roman"/>
+              </w:rPr>
+              <w:t>Has been redirected to</w:t>
+            </w:r>
+            <w:r>
+              <w:rPr>
+                <w:rFonts w:ascii="Times New Roman" w:hAnsi="Times New Roman" w:cs="Times New Roman"/>
+              </w:rPr>
+              <w:t xml:space="preserve"> </w:t>
+            </w:r>
+            <w:hyperlink r:id="rId27" w:history="1">
+              <w:r>
+                <w:rPr>
+                  <w:rStyle w:val="Hyperlink"/>
+                  <w:rFonts w:ascii="Times New Roman" w:hAnsi="Times New Roman" w:cs="Times New Roman"/>
+                </w:rPr>
+                <w:t>https://www.nba.com/account/sign-up</w:t>
+              </w:r>
+            </w:hyperlink>
           </w:p>
         </w:tc>
         <w:tc>
@@ -8443,6 +8559,14 @@
                 <w:bCs/>
               </w:rPr>
             </w:pPr>
+            <w:r>
+              <w:rPr>
+                <w:rFonts w:ascii="Times New Roman" w:hAnsi="Times New Roman" w:cs="Times New Roman"/>
+                <w:b/>
+                <w:bCs/>
+              </w:rPr>
+              <w:t>Pass</w:t>
+            </w:r>
           </w:p>
         </w:tc>
       </w:tr>
@@ -8621,7 +8745,7 @@
               </w:rPr>
               <w:t xml:space="preserve">1. Access to </w:t>
             </w:r>
-            <w:hyperlink r:id="rId26" w:history="1">
+            <w:hyperlink r:id="rId28" w:history="1">
               <w:r>
                 <w:rPr>
                   <w:rStyle w:val="Hyperlink"/>
@@ -8656,7 +8780,13 @@
               <w:rPr>
                 <w:rFonts w:ascii="Times New Roman" w:hAnsi="Times New Roman" w:cs="Times New Roman"/>
               </w:rPr>
-              <w:t>3. Click on the captcha check</w:t>
+              <w:t xml:space="preserve">3. </w:t>
+            </w:r>
+            <w:r>
+              <w:rPr>
+                <w:rFonts w:ascii="Times New Roman" w:hAnsi="Times New Roman" w:cs="Times New Roman"/>
+              </w:rPr>
+              <w:t>Click on validation captcha</w:t>
             </w:r>
           </w:p>
           <w:p>
@@ -9155,7 +9285,7 @@
               </w:rPr>
               <w:t xml:space="preserve">1. Access to </w:t>
             </w:r>
-            <w:hyperlink r:id="rId27" w:history="1">
+            <w:hyperlink r:id="rId29" w:history="1">
               <w:r>
                 <w:rPr>
                   <w:rStyle w:val="Hyperlink"/>
@@ -9202,7 +9332,13 @@
               <w:rPr>
                 <w:rFonts w:ascii="Times New Roman" w:hAnsi="Times New Roman" w:cs="Times New Roman"/>
               </w:rPr>
-              <w:t>3. Click on the captcha check</w:t>
+              <w:t xml:space="preserve">3. </w:t>
+            </w:r>
+            <w:r>
+              <w:rPr>
+                <w:rFonts w:ascii="Times New Roman" w:hAnsi="Times New Roman" w:cs="Times New Roman"/>
+              </w:rPr>
+              <w:t>Click on validation captcha</w:t>
             </w:r>
           </w:p>
           <w:p>
@@ -9591,8 +9727,17 @@
               <w:rPr>
                 <w:rFonts w:ascii="Times New Roman" w:hAnsi="Times New Roman" w:cs="Times New Roman"/>
               </w:rPr>
-              <w:t>1. Access to https://www.nba.com/account/forgot-password</w:t>
-            </w:r>
+              <w:t xml:space="preserve">1. Access to </w:t>
+            </w:r>
+            <w:hyperlink r:id="rId30" w:history="1">
+              <w:r>
+                <w:rPr>
+                  <w:rStyle w:val="Hyperlink"/>
+                  <w:rFonts w:ascii="Times New Roman" w:hAnsi="Times New Roman" w:cs="Times New Roman"/>
+                </w:rPr>
+                <w:t>https://www.nba.com/account/forgot-password</w:t>
+              </w:r>
+            </w:hyperlink>
           </w:p>
           <w:p>
             <w:pPr>
@@ -9637,7 +9782,13 @@
               <w:rPr>
                 <w:rFonts w:ascii="Times New Roman" w:hAnsi="Times New Roman" w:cs="Times New Roman"/>
               </w:rPr>
-              <w:t>3. Click on the captcha check</w:t>
+              <w:t xml:space="preserve">3. </w:t>
+            </w:r>
+            <w:r>
+              <w:rPr>
+                <w:rFonts w:ascii="Times New Roman" w:hAnsi="Times New Roman" w:cs="Times New Roman"/>
+              </w:rPr>
+              <w:t>Click on validation captcha</w:t>
             </w:r>
           </w:p>
           <w:p>
@@ -9835,13 +9986,11 @@
               <w:jc w:val="center"/>
               <w:rPr>
                 <w:rFonts w:ascii="Times New Roman" w:hAnsi="Times New Roman" w:cs="Times New Roman"/>
-                <w:lang w:val="es-AR"/>
-              </w:rPr>
-            </w:pPr>
-            <w:r>
-              <w:rPr>
-                <w:rFonts w:ascii="Times New Roman" w:hAnsi="Times New Roman" w:cs="Times New Roman"/>
-                <w:lang w:val="es-AR"/>
+              </w:rPr>
+            </w:pPr>
+            <w:r>
+              <w:rPr>
+                <w:rFonts w:ascii="Times New Roman" w:hAnsi="Times New Roman" w:cs="Times New Roman"/>
               </w:rPr>
               <w:t>22</w:t>
             </w:r>
@@ -9883,7 +10032,7 @@
               <w:rPr>
                 <w:rFonts w:ascii="Times New Roman" w:hAnsi="Times New Roman" w:cs="Times New Roman"/>
               </w:rPr>
-              <w:t>Cart</w:t>
+              <w:t>Forget Password</w:t>
             </w:r>
           </w:p>
         </w:tc>
@@ -9903,7 +10052,19 @@
               <w:rPr>
                 <w:rFonts w:ascii="Times New Roman" w:hAnsi="Times New Roman" w:cs="Times New Roman"/>
               </w:rPr>
-              <w:t>CTC_22_Cart_Add_item_to_cart</w:t>
+              <w:t>CTC_22_Forget_Password_</w:t>
+            </w:r>
+            <w:r>
+              <w:rPr>
+                <w:rFonts w:ascii="Times New Roman" w:hAnsi="Times New Roman" w:cs="Times New Roman"/>
+              </w:rPr>
+              <w:t>c</w:t>
+            </w:r>
+            <w:r>
+              <w:rPr>
+                <w:rFonts w:ascii="Times New Roman" w:hAnsi="Times New Roman" w:cs="Times New Roman"/>
+              </w:rPr>
+              <w:t>ancel</w:t>
             </w:r>
           </w:p>
         </w:tc>
@@ -9922,7 +10083,7 @@
               <w:rPr>
                 <w:rFonts w:ascii="Times New Roman" w:hAnsi="Times New Roman" w:cs="Times New Roman"/>
               </w:rPr>
-              <w:t>Attempt to add an item to the cart</w:t>
+              <w:t>Attempt to cancel the forget password process</w:t>
             </w:r>
           </w:p>
         </w:tc>
@@ -9954,7 +10115,6 @@
         <w:tc>
           <w:tcPr>
             <w:tcW w:w="3510" w:type="dxa"/>
-            <w:vAlign w:val="center"/>
           </w:tcPr>
           <w:p>
             <w:pPr>
@@ -9969,7 +10129,634 @@
               </w:rPr>
               <w:t xml:space="preserve">1. Access to </w:t>
             </w:r>
-            <w:hyperlink r:id="rId28" w:history="1">
+            <w:hyperlink r:id="rId31" w:history="1">
+              <w:r>
+                <w:rPr>
+                  <w:rStyle w:val="Hyperlink"/>
+                  <w:rFonts w:ascii="Times New Roman" w:hAnsi="Times New Roman" w:cs="Times New Roman"/>
+                </w:rPr>
+                <w:t>https://www.nba.com/account/forgot-password</w:t>
+              </w:r>
+            </w:hyperlink>
+          </w:p>
+          <w:p>
+            <w:pPr>
+              <w:spacing w:line="276" w:lineRule="auto"/>
+              <w:rPr>
+                <w:rFonts w:ascii="Times New Roman" w:hAnsi="Times New Roman" w:cs="Times New Roman"/>
+              </w:rPr>
+            </w:pPr>
+            <w:r>
+              <w:rPr>
+                <w:rFonts w:ascii="Times New Roman" w:hAnsi="Times New Roman" w:cs="Times New Roman"/>
+              </w:rPr>
+              <w:t>2. Click on “</w:t>
+            </w:r>
+            <w:proofErr w:type="spellStart"/>
+            <w:r>
+              <w:rPr>
+                <w:rFonts w:ascii="Times New Roman" w:hAnsi="Times New Roman" w:cs="Times New Roman"/>
+              </w:rPr>
+              <w:t>Cancelar</w:t>
+            </w:r>
+            <w:proofErr w:type="spellEnd"/>
+            <w:r>
+              <w:rPr>
+                <w:rFonts w:ascii="Times New Roman" w:hAnsi="Times New Roman" w:cs="Times New Roman"/>
+              </w:rPr>
+              <w:t>” text.</w:t>
+            </w:r>
+          </w:p>
+        </w:tc>
+        <w:tc>
+          <w:tcPr>
+            <w:tcW w:w="3912" w:type="dxa"/>
+          </w:tcPr>
+          <w:p>
+            <w:pPr>
+              <w:spacing w:line="276" w:lineRule="auto"/>
+              <w:rPr>
+                <w:rFonts w:ascii="Times New Roman" w:hAnsi="Times New Roman" w:cs="Times New Roman"/>
+              </w:rPr>
+            </w:pPr>
+            <w:r>
+              <w:rPr>
+                <w:rFonts w:ascii="Times New Roman" w:hAnsi="Times New Roman" w:cs="Times New Roman"/>
+              </w:rPr>
+              <w:t xml:space="preserve">1. Redirected to sign in page </w:t>
+            </w:r>
+            <w:hyperlink r:id="rId32" w:history="1">
+              <w:r>
+                <w:rPr>
+                  <w:rStyle w:val="Hyperlink"/>
+                  <w:rFonts w:ascii="Times New Roman" w:hAnsi="Times New Roman" w:cs="Times New Roman"/>
+                </w:rPr>
+                <w:t>https://www.nba.com/account/sign-in</w:t>
+              </w:r>
+            </w:hyperlink>
+          </w:p>
+          <w:p>
+            <w:pPr>
+              <w:spacing w:line="276" w:lineRule="auto"/>
+              <w:rPr>
+                <w:rFonts w:ascii="Times New Roman" w:hAnsi="Times New Roman" w:cs="Times New Roman"/>
+              </w:rPr>
+            </w:pPr>
+          </w:p>
+        </w:tc>
+        <w:tc>
+          <w:tcPr>
+            <w:tcW w:w="3418" w:type="dxa"/>
+          </w:tcPr>
+          <w:p>
+            <w:pPr>
+              <w:rPr>
+                <w:rFonts w:ascii="Times New Roman" w:hAnsi="Times New Roman" w:cs="Times New Roman"/>
+              </w:rPr>
+            </w:pPr>
+            <w:r>
+              <w:rPr>
+                <w:rFonts w:ascii="Times New Roman" w:hAnsi="Times New Roman" w:cs="Times New Roman"/>
+              </w:rPr>
+              <w:t>1.</w:t>
+            </w:r>
+            <w:r>
+              <w:rPr>
+                <w:rFonts w:ascii="Times New Roman" w:hAnsi="Times New Roman" w:cs="Times New Roman"/>
+              </w:rPr>
+              <w:t xml:space="preserve"> Has been redirected to </w:t>
+            </w:r>
+            <w:hyperlink r:id="rId33" w:history="1">
+              <w:r>
+                <w:rPr>
+                  <w:rStyle w:val="Hyperlink"/>
+                  <w:rFonts w:ascii="Times New Roman" w:hAnsi="Times New Roman" w:cs="Times New Roman"/>
+                </w:rPr>
+                <w:t>https://www.nba.com/account/sign-in</w:t>
+              </w:r>
+            </w:hyperlink>
+          </w:p>
+        </w:tc>
+        <w:tc>
+          <w:tcPr>
+            <w:tcW w:w="1743" w:type="dxa"/>
+            <w:vAlign w:val="center"/>
+          </w:tcPr>
+          <w:p>
+            <w:pPr>
+              <w:jc w:val="center"/>
+              <w:rPr>
+                <w:rFonts w:ascii="Times New Roman" w:hAnsi="Times New Roman" w:cs="Times New Roman"/>
+                <w:b/>
+                <w:bCs/>
+              </w:rPr>
+            </w:pPr>
+            <w:r>
+              <w:rPr>
+                <w:rFonts w:ascii="Times New Roman" w:hAnsi="Times New Roman" w:cs="Times New Roman"/>
+                <w:b/>
+                <w:bCs/>
+              </w:rPr>
+              <w:t>Passed</w:t>
+            </w:r>
+          </w:p>
+        </w:tc>
+      </w:tr>
+      <w:tr>
+        <w:trPr>
+          <w:trHeight w:val="268"/>
+        </w:trPr>
+        <w:tc>
+          <w:tcPr>
+            <w:tcW w:w="687" w:type="dxa"/>
+            <w:vAlign w:val="center"/>
+          </w:tcPr>
+          <w:p>
+            <w:pPr>
+              <w:jc w:val="center"/>
+              <w:rPr>
+                <w:rFonts w:ascii="Times New Roman" w:hAnsi="Times New Roman" w:cs="Times New Roman"/>
+              </w:rPr>
+            </w:pPr>
+            <w:r>
+              <w:rPr>
+                <w:rFonts w:ascii="Times New Roman" w:hAnsi="Times New Roman" w:cs="Times New Roman"/>
+              </w:rPr>
+              <w:t>23</w:t>
+            </w:r>
+          </w:p>
+        </w:tc>
+        <w:tc>
+          <w:tcPr>
+            <w:tcW w:w="1246" w:type="dxa"/>
+            <w:vAlign w:val="center"/>
+          </w:tcPr>
+          <w:p>
+            <w:pPr>
+              <w:jc w:val="center"/>
+              <w:rPr>
+                <w:rFonts w:ascii="Times New Roman" w:hAnsi="Times New Roman" w:cs="Times New Roman"/>
+              </w:rPr>
+            </w:pPr>
+            <w:r>
+              <w:rPr>
+                <w:rFonts w:ascii="Times New Roman" w:hAnsi="Times New Roman" w:cs="Times New Roman"/>
+              </w:rPr>
+              <w:t>CTC_23</w:t>
+            </w:r>
+          </w:p>
+        </w:tc>
+        <w:tc>
+          <w:tcPr>
+            <w:tcW w:w="1376" w:type="dxa"/>
+            <w:vAlign w:val="center"/>
+          </w:tcPr>
+          <w:p>
+            <w:pPr>
+              <w:jc w:val="center"/>
+              <w:rPr>
+                <w:rFonts w:ascii="Times New Roman" w:hAnsi="Times New Roman" w:cs="Times New Roman"/>
+              </w:rPr>
+            </w:pPr>
+            <w:r>
+              <w:rPr>
+                <w:rFonts w:ascii="Times New Roman" w:hAnsi="Times New Roman" w:cs="Times New Roman"/>
+              </w:rPr>
+              <w:t>Forget Password</w:t>
+            </w:r>
+          </w:p>
+        </w:tc>
+        <w:tc>
+          <w:tcPr>
+            <w:tcW w:w="4066" w:type="dxa"/>
+            <w:vAlign w:val="center"/>
+          </w:tcPr>
+          <w:p>
+            <w:pPr>
+              <w:jc w:val="center"/>
+              <w:rPr>
+                <w:rFonts w:ascii="Times New Roman" w:hAnsi="Times New Roman" w:cs="Times New Roman"/>
+              </w:rPr>
+            </w:pPr>
+            <w:r>
+              <w:rPr>
+                <w:rFonts w:ascii="Times New Roman" w:hAnsi="Times New Roman" w:cs="Times New Roman"/>
+              </w:rPr>
+              <w:t>CTC_23_Forget_Password_blank_password</w:t>
+            </w:r>
+          </w:p>
+        </w:tc>
+        <w:tc>
+          <w:tcPr>
+            <w:tcW w:w="2687" w:type="dxa"/>
+            <w:vAlign w:val="center"/>
+          </w:tcPr>
+          <w:p>
+            <w:pPr>
+              <w:rPr>
+                <w:rFonts w:ascii="Times New Roman" w:hAnsi="Times New Roman" w:cs="Times New Roman"/>
+              </w:rPr>
+            </w:pPr>
+            <w:r>
+              <w:rPr>
+                <w:rFonts w:ascii="Times New Roman" w:hAnsi="Times New Roman" w:cs="Times New Roman"/>
+              </w:rPr>
+              <w:t xml:space="preserve">Attempt to </w:t>
+            </w:r>
+            <w:r>
+              <w:rPr>
+                <w:rFonts w:ascii="Times New Roman" w:hAnsi="Times New Roman" w:cs="Times New Roman"/>
+              </w:rPr>
+              <w:t>submit without inserting email</w:t>
+            </w:r>
+          </w:p>
+        </w:tc>
+        <w:tc>
+          <w:tcPr>
+            <w:tcW w:w="2440" w:type="dxa"/>
+            <w:vAlign w:val="center"/>
+          </w:tcPr>
+          <w:p>
+            <w:pPr>
+              <w:rPr>
+                <w:rFonts w:ascii="Times New Roman" w:hAnsi="Times New Roman" w:cs="Times New Roman"/>
+              </w:rPr>
+            </w:pPr>
+            <w:r>
+              <w:rPr>
+                <w:rFonts w:ascii="Times New Roman" w:hAnsi="Times New Roman" w:cs="Times New Roman"/>
+              </w:rPr>
+              <w:t>1.</w:t>
+            </w:r>
+            <w:r>
+              <w:rPr>
+                <w:rFonts w:ascii="Times New Roman" w:hAnsi="Times New Roman" w:cs="Times New Roman"/>
+              </w:rPr>
+              <w:t xml:space="preserve"> </w:t>
+            </w:r>
+            <w:r>
+              <w:rPr>
+                <w:rFonts w:ascii="Times New Roman" w:hAnsi="Times New Roman" w:cs="Times New Roman"/>
+              </w:rPr>
+              <w:t>Have</w:t>
+            </w:r>
+            <w:r>
+              <w:rPr>
+                <w:rFonts w:ascii="Times New Roman" w:hAnsi="Times New Roman" w:cs="Times New Roman"/>
+              </w:rPr>
+              <w:t xml:space="preserve"> internet access</w:t>
+            </w:r>
+          </w:p>
+          <w:p>
+            <w:pPr>
+              <w:rPr>
+                <w:rFonts w:ascii="Times New Roman" w:hAnsi="Times New Roman" w:cs="Times New Roman"/>
+              </w:rPr>
+            </w:pPr>
+            <w:r>
+              <w:rPr>
+                <w:rFonts w:ascii="Times New Roman" w:hAnsi="Times New Roman" w:cs="Times New Roman"/>
+              </w:rPr>
+              <w:t xml:space="preserve">2. </w:t>
+            </w:r>
+            <w:r>
+              <w:rPr>
+                <w:rFonts w:ascii="Times New Roman" w:hAnsi="Times New Roman" w:cs="Times New Roman"/>
+              </w:rPr>
+              <w:t>Have web site permission to simulate or delete captcha</w:t>
+            </w:r>
+          </w:p>
+        </w:tc>
+        <w:tc>
+          <w:tcPr>
+            <w:tcW w:w="3510" w:type="dxa"/>
+          </w:tcPr>
+          <w:p>
+            <w:pPr>
+              <w:spacing w:line="276" w:lineRule="auto"/>
+              <w:rPr>
+                <w:rFonts w:ascii="Times New Roman" w:hAnsi="Times New Roman" w:cs="Times New Roman"/>
+              </w:rPr>
+            </w:pPr>
+            <w:r>
+              <w:rPr>
+                <w:rFonts w:ascii="Times New Roman" w:hAnsi="Times New Roman" w:cs="Times New Roman"/>
+              </w:rPr>
+              <w:t xml:space="preserve">1. Access to </w:t>
+            </w:r>
+            <w:hyperlink r:id="rId34" w:history="1">
+              <w:r>
+                <w:rPr>
+                  <w:rStyle w:val="Hyperlink"/>
+                  <w:rFonts w:ascii="Times New Roman" w:hAnsi="Times New Roman" w:cs="Times New Roman"/>
+                </w:rPr>
+                <w:t>https://www.nba.com/account/forgot-password</w:t>
+              </w:r>
+            </w:hyperlink>
+          </w:p>
+          <w:p>
+            <w:pPr>
+              <w:spacing w:line="276" w:lineRule="auto"/>
+              <w:rPr>
+                <w:rFonts w:ascii="Times New Roman" w:hAnsi="Times New Roman" w:cs="Times New Roman"/>
+              </w:rPr>
+            </w:pPr>
+            <w:r>
+              <w:rPr>
+                <w:rFonts w:ascii="Times New Roman" w:hAnsi="Times New Roman" w:cs="Times New Roman"/>
+              </w:rPr>
+              <w:t xml:space="preserve">2. </w:t>
+            </w:r>
+            <w:r>
+              <w:rPr>
+                <w:rFonts w:ascii="Times New Roman" w:hAnsi="Times New Roman" w:cs="Times New Roman"/>
+              </w:rPr>
+              <w:t>Click on validation captcha</w:t>
+            </w:r>
+          </w:p>
+        </w:tc>
+        <w:tc>
+          <w:tcPr>
+            <w:tcW w:w="3912" w:type="dxa"/>
+          </w:tcPr>
+          <w:p>
+            <w:pPr>
+              <w:spacing w:line="276" w:lineRule="auto"/>
+              <w:rPr>
+                <w:rFonts w:ascii="Times New Roman" w:hAnsi="Times New Roman" w:cs="Times New Roman"/>
+              </w:rPr>
+            </w:pPr>
+            <w:r>
+              <w:rPr>
+                <w:rFonts w:ascii="Times New Roman" w:hAnsi="Times New Roman" w:cs="Times New Roman"/>
+              </w:rPr>
+              <w:t>1. Process failed</w:t>
+            </w:r>
+          </w:p>
+          <w:p>
+            <w:pPr>
+              <w:spacing w:line="276" w:lineRule="auto"/>
+              <w:rPr>
+                <w:rFonts w:ascii="Times New Roman" w:hAnsi="Times New Roman" w:cs="Times New Roman"/>
+              </w:rPr>
+            </w:pPr>
+            <w:r>
+              <w:rPr>
+                <w:rFonts w:ascii="Times New Roman" w:hAnsi="Times New Roman" w:cs="Times New Roman"/>
+              </w:rPr>
+              <w:t xml:space="preserve">2. </w:t>
+            </w:r>
+            <w:r>
+              <w:rPr>
+                <w:rFonts w:ascii="Times New Roman" w:hAnsi="Times New Roman" w:cs="Times New Roman"/>
+              </w:rPr>
+              <w:t>Appearance of the “</w:t>
+            </w:r>
+            <w:proofErr w:type="spellStart"/>
+            <w:r>
+              <w:rPr>
+                <w:rFonts w:ascii="Times New Roman" w:hAnsi="Times New Roman" w:cs="Times New Roman"/>
+              </w:rPr>
+              <w:t>Dirección</w:t>
+            </w:r>
+            <w:proofErr w:type="spellEnd"/>
+            <w:r>
+              <w:rPr>
+                <w:rFonts w:ascii="Times New Roman" w:hAnsi="Times New Roman" w:cs="Times New Roman"/>
+              </w:rPr>
+              <w:t xml:space="preserve"> de </w:t>
+            </w:r>
+            <w:proofErr w:type="spellStart"/>
+            <w:r>
+              <w:rPr>
+                <w:rFonts w:ascii="Times New Roman" w:hAnsi="Times New Roman" w:cs="Times New Roman"/>
+              </w:rPr>
+              <w:t>correo</w:t>
+            </w:r>
+            <w:proofErr w:type="spellEnd"/>
+            <w:r>
+              <w:rPr>
+                <w:rFonts w:ascii="Times New Roman" w:hAnsi="Times New Roman" w:cs="Times New Roman"/>
+              </w:rPr>
+              <w:t xml:space="preserve"> </w:t>
+            </w:r>
+            <w:proofErr w:type="spellStart"/>
+            <w:r>
+              <w:rPr>
+                <w:rFonts w:ascii="Times New Roman" w:hAnsi="Times New Roman" w:cs="Times New Roman"/>
+              </w:rPr>
+              <w:t>obligatoria</w:t>
+            </w:r>
+            <w:proofErr w:type="spellEnd"/>
+            <w:r>
+              <w:rPr>
+                <w:rFonts w:ascii="Times New Roman" w:hAnsi="Times New Roman" w:cs="Times New Roman"/>
+              </w:rPr>
+              <w:t>.</w:t>
+            </w:r>
+            <w:r>
+              <w:rPr>
+                <w:rFonts w:ascii="Times New Roman" w:hAnsi="Times New Roman" w:cs="Times New Roman"/>
+              </w:rPr>
+              <w:t>” text.</w:t>
+            </w:r>
+          </w:p>
+        </w:tc>
+        <w:tc>
+          <w:tcPr>
+            <w:tcW w:w="3418" w:type="dxa"/>
+          </w:tcPr>
+          <w:p>
+            <w:pPr>
+              <w:rPr>
+                <w:rFonts w:ascii="Times New Roman" w:hAnsi="Times New Roman" w:cs="Times New Roman"/>
+              </w:rPr>
+            </w:pPr>
+          </w:p>
+        </w:tc>
+        <w:tc>
+          <w:tcPr>
+            <w:tcW w:w="1743" w:type="dxa"/>
+            <w:vAlign w:val="center"/>
+          </w:tcPr>
+          <w:p>
+            <w:pPr>
+              <w:jc w:val="center"/>
+              <w:rPr>
+                <w:rFonts w:ascii="Times New Roman" w:hAnsi="Times New Roman" w:cs="Times New Roman"/>
+                <w:b/>
+                <w:bCs/>
+              </w:rPr>
+            </w:pPr>
+            <w:r>
+              <w:rPr>
+                <w:rFonts w:ascii="Times New Roman" w:hAnsi="Times New Roman" w:cs="Times New Roman"/>
+                <w:b/>
+                <w:bCs/>
+              </w:rPr>
+              <w:t>Blocked</w:t>
+            </w:r>
+          </w:p>
+        </w:tc>
+      </w:tr>
+      <w:tr>
+        <w:trPr>
+          <w:trHeight w:val="268"/>
+        </w:trPr>
+        <w:tc>
+          <w:tcPr>
+            <w:tcW w:w="687" w:type="dxa"/>
+            <w:vAlign w:val="center"/>
+          </w:tcPr>
+          <w:p>
+            <w:pPr>
+              <w:jc w:val="center"/>
+              <w:rPr>
+                <w:rFonts w:ascii="Times New Roman" w:hAnsi="Times New Roman" w:cs="Times New Roman"/>
+              </w:rPr>
+            </w:pPr>
+            <w:r>
+              <w:rPr>
+                <w:rFonts w:ascii="Times New Roman" w:hAnsi="Times New Roman" w:cs="Times New Roman"/>
+              </w:rPr>
+              <w:t>24</w:t>
+            </w:r>
+          </w:p>
+        </w:tc>
+        <w:tc>
+          <w:tcPr>
+            <w:tcW w:w="1246" w:type="dxa"/>
+            <w:vAlign w:val="center"/>
+          </w:tcPr>
+          <w:p>
+            <w:pPr>
+              <w:jc w:val="center"/>
+              <w:rPr>
+                <w:rFonts w:ascii="Times New Roman" w:hAnsi="Times New Roman" w:cs="Times New Roman"/>
+              </w:rPr>
+            </w:pPr>
+            <w:r>
+              <w:rPr>
+                <w:rFonts w:ascii="Times New Roman" w:hAnsi="Times New Roman" w:cs="Times New Roman"/>
+              </w:rPr>
+              <w:t>CTC_24</w:t>
+            </w:r>
+          </w:p>
+        </w:tc>
+        <w:tc>
+          <w:tcPr>
+            <w:tcW w:w="1376" w:type="dxa"/>
+            <w:vAlign w:val="center"/>
+          </w:tcPr>
+          <w:p>
+            <w:pPr>
+              <w:jc w:val="center"/>
+              <w:rPr>
+                <w:rFonts w:ascii="Times New Roman" w:hAnsi="Times New Roman" w:cs="Times New Roman"/>
+              </w:rPr>
+            </w:pPr>
+            <w:r>
+              <w:rPr>
+                <w:rFonts w:ascii="Times New Roman" w:hAnsi="Times New Roman" w:cs="Times New Roman"/>
+              </w:rPr>
+              <w:t>Home Page</w:t>
+            </w:r>
+          </w:p>
+        </w:tc>
+        <w:tc>
+          <w:tcPr>
+            <w:tcW w:w="4066" w:type="dxa"/>
+            <w:vAlign w:val="center"/>
+          </w:tcPr>
+          <w:p>
+            <w:pPr>
+              <w:jc w:val="center"/>
+              <w:rPr>
+                <w:rFonts w:ascii="Times New Roman" w:hAnsi="Times New Roman" w:cs="Times New Roman"/>
+              </w:rPr>
+            </w:pPr>
+            <w:r>
+              <w:rPr>
+                <w:rFonts w:ascii="Times New Roman" w:hAnsi="Times New Roman" w:cs="Times New Roman"/>
+              </w:rPr>
+              <w:t>CTC_24_Home_Page_Hide_Scores</w:t>
+            </w:r>
+          </w:p>
+        </w:tc>
+        <w:tc>
+          <w:tcPr>
+            <w:tcW w:w="2687" w:type="dxa"/>
+            <w:vAlign w:val="center"/>
+          </w:tcPr>
+          <w:p>
+            <w:pPr>
+              <w:rPr>
+                <w:rFonts w:ascii="Times New Roman" w:hAnsi="Times New Roman" w:cs="Times New Roman"/>
+              </w:rPr>
+            </w:pPr>
+            <w:r>
+              <w:rPr>
+                <w:rFonts w:ascii="Times New Roman" w:hAnsi="Times New Roman" w:cs="Times New Roman"/>
+              </w:rPr>
+              <w:t>Attempt to hide the scores found in the top of the page by using the Hide Scores Toggle</w:t>
+            </w:r>
+          </w:p>
+        </w:tc>
+        <w:tc>
+          <w:tcPr>
+            <w:tcW w:w="2440" w:type="dxa"/>
+            <w:vAlign w:val="center"/>
+          </w:tcPr>
+          <w:p>
+            <w:pPr>
+              <w:rPr>
+                <w:rFonts w:ascii="Times New Roman" w:hAnsi="Times New Roman" w:cs="Times New Roman"/>
+              </w:rPr>
+            </w:pPr>
+            <w:r>
+              <w:rPr>
+                <w:rFonts w:ascii="Times New Roman" w:hAnsi="Times New Roman" w:cs="Times New Roman"/>
+              </w:rPr>
+              <w:t>1.</w:t>
+            </w:r>
+            <w:r>
+              <w:rPr>
+                <w:rFonts w:ascii="Times New Roman" w:hAnsi="Times New Roman" w:cs="Times New Roman"/>
+              </w:rPr>
+              <w:t xml:space="preserve"> </w:t>
+            </w:r>
+            <w:r>
+              <w:rPr>
+                <w:rFonts w:ascii="Times New Roman" w:hAnsi="Times New Roman" w:cs="Times New Roman"/>
+              </w:rPr>
+              <w:t>Have</w:t>
+            </w:r>
+            <w:r>
+              <w:rPr>
+                <w:rFonts w:ascii="Times New Roman" w:hAnsi="Times New Roman" w:cs="Times New Roman"/>
+              </w:rPr>
+              <w:t xml:space="preserve"> internet access</w:t>
+            </w:r>
+          </w:p>
+        </w:tc>
+        <w:tc>
+          <w:tcPr>
+            <w:tcW w:w="3510" w:type="dxa"/>
+          </w:tcPr>
+          <w:p>
+            <w:pPr>
+              <w:spacing w:line="276" w:lineRule="auto"/>
+              <w:rPr>
+                <w:rFonts w:ascii="Times New Roman" w:hAnsi="Times New Roman" w:cs="Times New Roman"/>
+              </w:rPr>
+            </w:pPr>
+            <w:r>
+              <w:rPr>
+                <w:rFonts w:ascii="Times New Roman" w:hAnsi="Times New Roman" w:cs="Times New Roman"/>
+              </w:rPr>
+              <w:t xml:space="preserve">1. Access to </w:t>
+            </w:r>
+            <w:hyperlink r:id="rId35" w:history="1">
               <w:r>
                 <w:rPr>
                   <w:rStyle w:val="Hyperlink"/>
@@ -9990,6 +10777,253 @@
               <w:rPr>
                 <w:rFonts w:ascii="Times New Roman" w:hAnsi="Times New Roman" w:cs="Times New Roman"/>
               </w:rPr>
+              <w:t>2. Click on the “Hide Scores” toggle on the top left corner of the home page.</w:t>
+            </w:r>
+          </w:p>
+        </w:tc>
+        <w:tc>
+          <w:tcPr>
+            <w:tcW w:w="3912" w:type="dxa"/>
+          </w:tcPr>
+          <w:p>
+            <w:pPr>
+              <w:spacing w:line="276" w:lineRule="auto"/>
+              <w:rPr>
+                <w:rFonts w:ascii="Times New Roman" w:hAnsi="Times New Roman" w:cs="Times New Roman"/>
+              </w:rPr>
+            </w:pPr>
+            <w:r>
+              <w:rPr>
+                <w:rFonts w:ascii="Times New Roman" w:hAnsi="Times New Roman" w:cs="Times New Roman"/>
+              </w:rPr>
+              <w:t>1. All the scores are hidden</w:t>
+            </w:r>
+          </w:p>
+          <w:p>
+            <w:pPr>
+              <w:spacing w:line="276" w:lineRule="auto"/>
+              <w:rPr>
+                <w:rFonts w:ascii="Times New Roman" w:hAnsi="Times New Roman" w:cs="Times New Roman"/>
+              </w:rPr>
+            </w:pPr>
+            <w:r>
+              <w:rPr>
+                <w:rFonts w:ascii="Times New Roman" w:hAnsi="Times New Roman" w:cs="Times New Roman"/>
+              </w:rPr>
+              <w:t>2. The “</w:t>
+            </w:r>
+            <w:r>
+              <w:rPr>
+                <w:rFonts w:ascii="Times New Roman" w:hAnsi="Times New Roman" w:cs="Times New Roman"/>
+              </w:rPr>
+              <w:t>Content is hidden to prevent spoilers. Show Games</w:t>
+            </w:r>
+            <w:r>
+              <w:rPr>
+                <w:rFonts w:ascii="Times New Roman" w:hAnsi="Times New Roman" w:cs="Times New Roman"/>
+              </w:rPr>
+              <w:t>” text should be visible instead of the scores.</w:t>
+            </w:r>
+          </w:p>
+        </w:tc>
+        <w:tc>
+          <w:tcPr>
+            <w:tcW w:w="3418" w:type="dxa"/>
+          </w:tcPr>
+          <w:p>
+            <w:pPr>
+              <w:rPr>
+                <w:rFonts w:ascii="Times New Roman" w:hAnsi="Times New Roman" w:cs="Times New Roman"/>
+              </w:rPr>
+            </w:pPr>
+          </w:p>
+        </w:tc>
+        <w:tc>
+          <w:tcPr>
+            <w:tcW w:w="1743" w:type="dxa"/>
+            <w:vAlign w:val="center"/>
+          </w:tcPr>
+          <w:p>
+            <w:pPr>
+              <w:jc w:val="center"/>
+              <w:rPr>
+                <w:rFonts w:ascii="Times New Roman" w:hAnsi="Times New Roman" w:cs="Times New Roman"/>
+                <w:b/>
+                <w:bCs/>
+              </w:rPr>
+            </w:pPr>
+          </w:p>
+        </w:tc>
+      </w:tr>
+      <w:tr>
+        <w:trPr>
+          <w:trHeight w:val="268"/>
+        </w:trPr>
+        <w:tc>
+          <w:tcPr>
+            <w:tcW w:w="687" w:type="dxa"/>
+            <w:vAlign w:val="center"/>
+          </w:tcPr>
+          <w:p>
+            <w:pPr>
+              <w:jc w:val="center"/>
+              <w:rPr>
+                <w:rFonts w:ascii="Times New Roman" w:hAnsi="Times New Roman" w:cs="Times New Roman"/>
+                <w:lang w:val="es-AR"/>
+              </w:rPr>
+            </w:pPr>
+            <w:r>
+              <w:rPr>
+                <w:rFonts w:ascii="Times New Roman" w:hAnsi="Times New Roman" w:cs="Times New Roman"/>
+                <w:lang w:val="es-AR"/>
+              </w:rPr>
+              <w:t>2</w:t>
+            </w:r>
+          </w:p>
+        </w:tc>
+        <w:tc>
+          <w:tcPr>
+            <w:tcW w:w="1246" w:type="dxa"/>
+            <w:vAlign w:val="center"/>
+          </w:tcPr>
+          <w:p>
+            <w:pPr>
+              <w:jc w:val="center"/>
+              <w:rPr>
+                <w:rFonts w:ascii="Times New Roman" w:hAnsi="Times New Roman" w:cs="Times New Roman"/>
+              </w:rPr>
+            </w:pPr>
+            <w:r>
+              <w:rPr>
+                <w:rFonts w:ascii="Times New Roman" w:hAnsi="Times New Roman" w:cs="Times New Roman"/>
+              </w:rPr>
+              <w:t>CTC_2</w:t>
+            </w:r>
+          </w:p>
+        </w:tc>
+        <w:tc>
+          <w:tcPr>
+            <w:tcW w:w="1376" w:type="dxa"/>
+            <w:vAlign w:val="center"/>
+          </w:tcPr>
+          <w:p>
+            <w:pPr>
+              <w:jc w:val="center"/>
+              <w:rPr>
+                <w:rFonts w:ascii="Times New Roman" w:hAnsi="Times New Roman" w:cs="Times New Roman"/>
+              </w:rPr>
+            </w:pPr>
+            <w:r>
+              <w:rPr>
+                <w:rFonts w:ascii="Times New Roman" w:hAnsi="Times New Roman" w:cs="Times New Roman"/>
+              </w:rPr>
+              <w:t>Cart</w:t>
+            </w:r>
+          </w:p>
+        </w:tc>
+        <w:tc>
+          <w:tcPr>
+            <w:tcW w:w="4066" w:type="dxa"/>
+            <w:vAlign w:val="center"/>
+          </w:tcPr>
+          <w:p>
+            <w:pPr>
+              <w:jc w:val="center"/>
+              <w:rPr>
+                <w:rFonts w:ascii="Times New Roman" w:hAnsi="Times New Roman" w:cs="Times New Roman"/>
+              </w:rPr>
+            </w:pPr>
+            <w:r>
+              <w:rPr>
+                <w:rFonts w:ascii="Times New Roman" w:hAnsi="Times New Roman" w:cs="Times New Roman"/>
+              </w:rPr>
+              <w:t>CTC_2_Cart_Add_item_to_cart</w:t>
+            </w:r>
+          </w:p>
+        </w:tc>
+        <w:tc>
+          <w:tcPr>
+            <w:tcW w:w="2687" w:type="dxa"/>
+            <w:vAlign w:val="center"/>
+          </w:tcPr>
+          <w:p>
+            <w:pPr>
+              <w:rPr>
+                <w:rFonts w:ascii="Times New Roman" w:hAnsi="Times New Roman" w:cs="Times New Roman"/>
+              </w:rPr>
+            </w:pPr>
+            <w:r>
+              <w:rPr>
+                <w:rFonts w:ascii="Times New Roman" w:hAnsi="Times New Roman" w:cs="Times New Roman"/>
+              </w:rPr>
+              <w:t>Attempt to add an item to the cart</w:t>
+            </w:r>
+          </w:p>
+        </w:tc>
+        <w:tc>
+          <w:tcPr>
+            <w:tcW w:w="2440" w:type="dxa"/>
+            <w:vAlign w:val="center"/>
+          </w:tcPr>
+          <w:p>
+            <w:pPr>
+              <w:rPr>
+                <w:rFonts w:ascii="Times New Roman" w:hAnsi="Times New Roman" w:cs="Times New Roman"/>
+              </w:rPr>
+            </w:pPr>
+            <w:r>
+              <w:rPr>
+                <w:rFonts w:ascii="Times New Roman" w:hAnsi="Times New Roman" w:cs="Times New Roman"/>
+              </w:rPr>
+              <w:t>1.</w:t>
+            </w:r>
+            <w:r>
+              <w:rPr>
+                <w:rFonts w:ascii="Times New Roman" w:hAnsi="Times New Roman" w:cs="Times New Roman"/>
+              </w:rPr>
+              <w:t xml:space="preserve"> Have internet access</w:t>
+            </w:r>
+          </w:p>
+        </w:tc>
+        <w:tc>
+          <w:tcPr>
+            <w:tcW w:w="3510" w:type="dxa"/>
+            <w:vAlign w:val="center"/>
+          </w:tcPr>
+          <w:p>
+            <w:pPr>
+              <w:spacing w:line="276" w:lineRule="auto"/>
+              <w:rPr>
+                <w:rFonts w:ascii="Times New Roman" w:hAnsi="Times New Roman" w:cs="Times New Roman"/>
+              </w:rPr>
+            </w:pPr>
+            <w:r>
+              <w:rPr>
+                <w:rFonts w:ascii="Times New Roman" w:hAnsi="Times New Roman" w:cs="Times New Roman"/>
+              </w:rPr>
+              <w:t xml:space="preserve">1. Access to </w:t>
+            </w:r>
+            <w:hyperlink r:id="rId36" w:history="1">
+              <w:r>
+                <w:rPr>
+                  <w:rStyle w:val="Hyperlink"/>
+                  <w:rFonts w:ascii="Times New Roman" w:hAnsi="Times New Roman" w:cs="Times New Roman"/>
+                </w:rPr>
+                <w:t>https://www.nba.com/</w:t>
+              </w:r>
+            </w:hyperlink>
+          </w:p>
+          <w:p>
+            <w:pPr>
+              <w:spacing w:line="276" w:lineRule="auto"/>
+              <w:rPr>
+                <w:rFonts w:ascii="Times New Roman" w:hAnsi="Times New Roman" w:cs="Times New Roman"/>
+              </w:rPr>
+            </w:pPr>
+            <w:r>
+              <w:rPr>
+                <w:rFonts w:ascii="Times New Roman" w:hAnsi="Times New Roman" w:cs="Times New Roman"/>
+              </w:rPr>
               <w:t>2. Hover over the “Store” menu</w:t>
             </w:r>
           </w:p>
@@ -10081,7 +11115,7 @@
               </w:rPr>
               <w:t xml:space="preserve">1.  Redirected to </w:t>
             </w:r>
-            <w:hyperlink r:id="rId29" w:history="1">
+            <w:hyperlink r:id="rId37" w:history="1">
               <w:r>
                 <w:rPr>
                   <w:rStyle w:val="Hyperlink"/>
@@ -10819,6 +11853,95 @@
     </w:lvl>
   </w:abstractNum>
   <w:abstractNum w:abstractNumId="7" w15:restartNumberingAfterBreak="0">
+    <w:nsid w:val="22BE0DFA"/>
+    <w:multiLevelType w:val="hybridMultilevel"/>
+    <w:tmpl w:val="464EB34C"/>
+    <w:lvl w:ilvl="0" w:tplc="0409000F">
+      <w:start w:val="1"/>
+      <w:numFmt w:val="decimal"/>
+      <w:lvlText w:val="%1."/>
+      <w:lvlJc w:val="left"/>
+      <w:pPr>
+        <w:ind w:left="720" w:hanging="360"/>
+      </w:pPr>
+      <w:rPr>
+        <w:rFonts w:hint="default"/>
+      </w:rPr>
+    </w:lvl>
+    <w:lvl w:ilvl="1" w:tplc="04090019" w:tentative="1">
+      <w:start w:val="1"/>
+      <w:numFmt w:val="lowerLetter"/>
+      <w:lvlText w:val="%2."/>
+      <w:lvlJc w:val="left"/>
+      <w:pPr>
+        <w:ind w:left="1440" w:hanging="360"/>
+      </w:pPr>
+    </w:lvl>
+    <w:lvl w:ilvl="2" w:tplc="0409001B" w:tentative="1">
+      <w:start w:val="1"/>
+      <w:numFmt w:val="lowerRoman"/>
+      <w:lvlText w:val="%3."/>
+      <w:lvlJc w:val="right"/>
+      <w:pPr>
+        <w:ind w:left="2160" w:hanging="180"/>
+      </w:pPr>
+    </w:lvl>
+    <w:lvl w:ilvl="3" w:tplc="0409000F" w:tentative="1">
+      <w:start w:val="1"/>
+      <w:numFmt w:val="decimal"/>
+      <w:lvlText w:val="%4."/>
+      <w:lvlJc w:val="left"/>
+      <w:pPr>
+        <w:ind w:left="2880" w:hanging="360"/>
+      </w:pPr>
+    </w:lvl>
+    <w:lvl w:ilvl="4" w:tplc="04090019" w:tentative="1">
+      <w:start w:val="1"/>
+      <w:numFmt w:val="lowerLetter"/>
+      <w:lvlText w:val="%5."/>
+      <w:lvlJc w:val="left"/>
+      <w:pPr>
+        <w:ind w:left="3600" w:hanging="360"/>
+      </w:pPr>
+    </w:lvl>
+    <w:lvl w:ilvl="5" w:tplc="0409001B" w:tentative="1">
+      <w:start w:val="1"/>
+      <w:numFmt w:val="lowerRoman"/>
+      <w:lvlText w:val="%6."/>
+      <w:lvlJc w:val="right"/>
+      <w:pPr>
+        <w:ind w:left="4320" w:hanging="180"/>
+      </w:pPr>
+    </w:lvl>
+    <w:lvl w:ilvl="6" w:tplc="0409000F" w:tentative="1">
+      <w:start w:val="1"/>
+      <w:numFmt w:val="decimal"/>
+      <w:lvlText w:val="%7."/>
+      <w:lvlJc w:val="left"/>
+      <w:pPr>
+        <w:ind w:left="5040" w:hanging="360"/>
+      </w:pPr>
+    </w:lvl>
+    <w:lvl w:ilvl="7" w:tplc="04090019" w:tentative="1">
+      <w:start w:val="1"/>
+      <w:numFmt w:val="lowerLetter"/>
+      <w:lvlText w:val="%8."/>
+      <w:lvlJc w:val="left"/>
+      <w:pPr>
+        <w:ind w:left="5760" w:hanging="360"/>
+      </w:pPr>
+    </w:lvl>
+    <w:lvl w:ilvl="8" w:tplc="0409001B" w:tentative="1">
+      <w:start w:val="1"/>
+      <w:numFmt w:val="lowerRoman"/>
+      <w:lvlText w:val="%9."/>
+      <w:lvlJc w:val="right"/>
+      <w:pPr>
+        <w:ind w:left="6480" w:hanging="180"/>
+      </w:pPr>
+    </w:lvl>
+  </w:abstractNum>
+  <w:abstractNum w:abstractNumId="8" w15:restartNumberingAfterBreak="0">
     <w:nsid w:val="2A8B6178"/>
     <w:multiLevelType w:val="hybridMultilevel"/>
     <w:tmpl w:val="91669148"/>
@@ -10907,7 +12030,96 @@
       </w:pPr>
     </w:lvl>
   </w:abstractNum>
-  <w:abstractNum w:abstractNumId="8" w15:restartNumberingAfterBreak="0">
+  <w:abstractNum w:abstractNumId="9" w15:restartNumberingAfterBreak="0">
+    <w:nsid w:val="31AE14A8"/>
+    <w:multiLevelType w:val="hybridMultilevel"/>
+    <w:tmpl w:val="FFB66E0E"/>
+    <w:lvl w:ilvl="0" w:tplc="0409000F">
+      <w:start w:val="1"/>
+      <w:numFmt w:val="decimal"/>
+      <w:lvlText w:val="%1."/>
+      <w:lvlJc w:val="left"/>
+      <w:pPr>
+        <w:ind w:left="720" w:hanging="360"/>
+      </w:pPr>
+      <w:rPr>
+        <w:rFonts w:hint="default"/>
+      </w:rPr>
+    </w:lvl>
+    <w:lvl w:ilvl="1" w:tplc="04090019" w:tentative="1">
+      <w:start w:val="1"/>
+      <w:numFmt w:val="lowerLetter"/>
+      <w:lvlText w:val="%2."/>
+      <w:lvlJc w:val="left"/>
+      <w:pPr>
+        <w:ind w:left="1440" w:hanging="360"/>
+      </w:pPr>
+    </w:lvl>
+    <w:lvl w:ilvl="2" w:tplc="0409001B" w:tentative="1">
+      <w:start w:val="1"/>
+      <w:numFmt w:val="lowerRoman"/>
+      <w:lvlText w:val="%3."/>
+      <w:lvlJc w:val="right"/>
+      <w:pPr>
+        <w:ind w:left="2160" w:hanging="180"/>
+      </w:pPr>
+    </w:lvl>
+    <w:lvl w:ilvl="3" w:tplc="0409000F" w:tentative="1">
+      <w:start w:val="1"/>
+      <w:numFmt w:val="decimal"/>
+      <w:lvlText w:val="%4."/>
+      <w:lvlJc w:val="left"/>
+      <w:pPr>
+        <w:ind w:left="2880" w:hanging="360"/>
+      </w:pPr>
+    </w:lvl>
+    <w:lvl w:ilvl="4" w:tplc="04090019" w:tentative="1">
+      <w:start w:val="1"/>
+      <w:numFmt w:val="lowerLetter"/>
+      <w:lvlText w:val="%5."/>
+      <w:lvlJc w:val="left"/>
+      <w:pPr>
+        <w:ind w:left="3600" w:hanging="360"/>
+      </w:pPr>
+    </w:lvl>
+    <w:lvl w:ilvl="5" w:tplc="0409001B" w:tentative="1">
+      <w:start w:val="1"/>
+      <w:numFmt w:val="lowerRoman"/>
+      <w:lvlText w:val="%6."/>
+      <w:lvlJc w:val="right"/>
+      <w:pPr>
+        <w:ind w:left="4320" w:hanging="180"/>
+      </w:pPr>
+    </w:lvl>
+    <w:lvl w:ilvl="6" w:tplc="0409000F" w:tentative="1">
+      <w:start w:val="1"/>
+      <w:numFmt w:val="decimal"/>
+      <w:lvlText w:val="%7."/>
+      <w:lvlJc w:val="left"/>
+      <w:pPr>
+        <w:ind w:left="5040" w:hanging="360"/>
+      </w:pPr>
+    </w:lvl>
+    <w:lvl w:ilvl="7" w:tplc="04090019" w:tentative="1">
+      <w:start w:val="1"/>
+      <w:numFmt w:val="lowerLetter"/>
+      <w:lvlText w:val="%8."/>
+      <w:lvlJc w:val="left"/>
+      <w:pPr>
+        <w:ind w:left="5760" w:hanging="360"/>
+      </w:pPr>
+    </w:lvl>
+    <w:lvl w:ilvl="8" w:tplc="0409001B" w:tentative="1">
+      <w:start w:val="1"/>
+      <w:numFmt w:val="lowerRoman"/>
+      <w:lvlText w:val="%9."/>
+      <w:lvlJc w:val="right"/>
+      <w:pPr>
+        <w:ind w:left="6480" w:hanging="180"/>
+      </w:pPr>
+    </w:lvl>
+  </w:abstractNum>
+  <w:abstractNum w:abstractNumId="10" w15:restartNumberingAfterBreak="0">
     <w:nsid w:val="39DC6283"/>
     <w:multiLevelType w:val="hybridMultilevel"/>
     <w:tmpl w:val="C99854AA"/>
@@ -10996,7 +12208,7 @@
       </w:pPr>
     </w:lvl>
   </w:abstractNum>
-  <w:abstractNum w:abstractNumId="9" w15:restartNumberingAfterBreak="0">
+  <w:abstractNum w:abstractNumId="11" w15:restartNumberingAfterBreak="0">
     <w:nsid w:val="3B4219FD"/>
     <w:multiLevelType w:val="hybridMultilevel"/>
     <w:tmpl w:val="79B4530E"/>
@@ -11085,7 +12297,7 @@
       </w:pPr>
     </w:lvl>
   </w:abstractNum>
-  <w:abstractNum w:abstractNumId="10" w15:restartNumberingAfterBreak="0">
+  <w:abstractNum w:abstractNumId="12" w15:restartNumberingAfterBreak="0">
     <w:nsid w:val="3B7C4879"/>
     <w:multiLevelType w:val="hybridMultilevel"/>
     <w:tmpl w:val="E65ACFFC"/>
@@ -11174,7 +12386,7 @@
       </w:pPr>
     </w:lvl>
   </w:abstractNum>
-  <w:abstractNum w:abstractNumId="11" w15:restartNumberingAfterBreak="0">
+  <w:abstractNum w:abstractNumId="13" w15:restartNumberingAfterBreak="0">
     <w:nsid w:val="3C5D7042"/>
     <w:multiLevelType w:val="hybridMultilevel"/>
     <w:tmpl w:val="4F829678"/>
@@ -11263,7 +12475,7 @@
       </w:pPr>
     </w:lvl>
   </w:abstractNum>
-  <w:abstractNum w:abstractNumId="12" w15:restartNumberingAfterBreak="0">
+  <w:abstractNum w:abstractNumId="14" w15:restartNumberingAfterBreak="0">
     <w:nsid w:val="3F0D0974"/>
     <w:multiLevelType w:val="hybridMultilevel"/>
     <w:tmpl w:val="9A90082E"/>
@@ -11352,7 +12564,96 @@
       </w:pPr>
     </w:lvl>
   </w:abstractNum>
-  <w:abstractNum w:abstractNumId="13" w15:restartNumberingAfterBreak="0">
+  <w:abstractNum w:abstractNumId="15" w15:restartNumberingAfterBreak="0">
+    <w:nsid w:val="44757812"/>
+    <w:multiLevelType w:val="hybridMultilevel"/>
+    <w:tmpl w:val="A1D63CBC"/>
+    <w:lvl w:ilvl="0" w:tplc="0409000F">
+      <w:start w:val="1"/>
+      <w:numFmt w:val="decimal"/>
+      <w:lvlText w:val="%1."/>
+      <w:lvlJc w:val="left"/>
+      <w:pPr>
+        <w:ind w:left="720" w:hanging="360"/>
+      </w:pPr>
+      <w:rPr>
+        <w:rFonts w:hint="default"/>
+      </w:rPr>
+    </w:lvl>
+    <w:lvl w:ilvl="1" w:tplc="04090019" w:tentative="1">
+      <w:start w:val="1"/>
+      <w:numFmt w:val="lowerLetter"/>
+      <w:lvlText w:val="%2."/>
+      <w:lvlJc w:val="left"/>
+      <w:pPr>
+        <w:ind w:left="1440" w:hanging="360"/>
+      </w:pPr>
+    </w:lvl>
+    <w:lvl w:ilvl="2" w:tplc="0409001B" w:tentative="1">
+      <w:start w:val="1"/>
+      <w:numFmt w:val="lowerRoman"/>
+      <w:lvlText w:val="%3."/>
+      <w:lvlJc w:val="right"/>
+      <w:pPr>
+        <w:ind w:left="2160" w:hanging="180"/>
+      </w:pPr>
+    </w:lvl>
+    <w:lvl w:ilvl="3" w:tplc="0409000F" w:tentative="1">
+      <w:start w:val="1"/>
+      <w:numFmt w:val="decimal"/>
+      <w:lvlText w:val="%4."/>
+      <w:lvlJc w:val="left"/>
+      <w:pPr>
+        <w:ind w:left="2880" w:hanging="360"/>
+      </w:pPr>
+    </w:lvl>
+    <w:lvl w:ilvl="4" w:tplc="04090019" w:tentative="1">
+      <w:start w:val="1"/>
+      <w:numFmt w:val="lowerLetter"/>
+      <w:lvlText w:val="%5."/>
+      <w:lvlJc w:val="left"/>
+      <w:pPr>
+        <w:ind w:left="3600" w:hanging="360"/>
+      </w:pPr>
+    </w:lvl>
+    <w:lvl w:ilvl="5" w:tplc="0409001B" w:tentative="1">
+      <w:start w:val="1"/>
+      <w:numFmt w:val="lowerRoman"/>
+      <w:lvlText w:val="%6."/>
+      <w:lvlJc w:val="right"/>
+      <w:pPr>
+        <w:ind w:left="4320" w:hanging="180"/>
+      </w:pPr>
+    </w:lvl>
+    <w:lvl w:ilvl="6" w:tplc="0409000F" w:tentative="1">
+      <w:start w:val="1"/>
+      <w:numFmt w:val="decimal"/>
+      <w:lvlText w:val="%7."/>
+      <w:lvlJc w:val="left"/>
+      <w:pPr>
+        <w:ind w:left="5040" w:hanging="360"/>
+      </w:pPr>
+    </w:lvl>
+    <w:lvl w:ilvl="7" w:tplc="04090019" w:tentative="1">
+      <w:start w:val="1"/>
+      <w:numFmt w:val="lowerLetter"/>
+      <w:lvlText w:val="%8."/>
+      <w:lvlJc w:val="left"/>
+      <w:pPr>
+        <w:ind w:left="5760" w:hanging="360"/>
+      </w:pPr>
+    </w:lvl>
+    <w:lvl w:ilvl="8" w:tplc="0409001B" w:tentative="1">
+      <w:start w:val="1"/>
+      <w:numFmt w:val="lowerRoman"/>
+      <w:lvlText w:val="%9."/>
+      <w:lvlJc w:val="right"/>
+      <w:pPr>
+        <w:ind w:left="6480" w:hanging="180"/>
+      </w:pPr>
+    </w:lvl>
+  </w:abstractNum>
+  <w:abstractNum w:abstractNumId="16" w15:restartNumberingAfterBreak="0">
     <w:nsid w:val="484122D9"/>
     <w:multiLevelType w:val="hybridMultilevel"/>
     <w:tmpl w:val="67F489AC"/>
@@ -11441,7 +12742,7 @@
       </w:pPr>
     </w:lvl>
   </w:abstractNum>
-  <w:abstractNum w:abstractNumId="14" w15:restartNumberingAfterBreak="0">
+  <w:abstractNum w:abstractNumId="17" w15:restartNumberingAfterBreak="0">
     <w:nsid w:val="4B245BC9"/>
     <w:multiLevelType w:val="hybridMultilevel"/>
     <w:tmpl w:val="70783E22"/>
@@ -11530,7 +12831,7 @@
       </w:pPr>
     </w:lvl>
   </w:abstractNum>
-  <w:abstractNum w:abstractNumId="15" w15:restartNumberingAfterBreak="0">
+  <w:abstractNum w:abstractNumId="18" w15:restartNumberingAfterBreak="0">
     <w:nsid w:val="4EC93230"/>
     <w:multiLevelType w:val="hybridMultilevel"/>
     <w:tmpl w:val="7BC2560E"/>
@@ -11619,7 +12920,7 @@
       </w:pPr>
     </w:lvl>
   </w:abstractNum>
-  <w:abstractNum w:abstractNumId="16" w15:restartNumberingAfterBreak="0">
+  <w:abstractNum w:abstractNumId="19" w15:restartNumberingAfterBreak="0">
     <w:nsid w:val="524265DB"/>
     <w:multiLevelType w:val="hybridMultilevel"/>
     <w:tmpl w:val="4C523CB6"/>
@@ -11708,7 +13009,7 @@
       </w:pPr>
     </w:lvl>
   </w:abstractNum>
-  <w:abstractNum w:abstractNumId="17" w15:restartNumberingAfterBreak="0">
+  <w:abstractNum w:abstractNumId="20" w15:restartNumberingAfterBreak="0">
     <w:nsid w:val="5A7A4145"/>
     <w:multiLevelType w:val="hybridMultilevel"/>
     <w:tmpl w:val="07B05C60"/>
@@ -11797,7 +13098,7 @@
       </w:pPr>
     </w:lvl>
   </w:abstractNum>
-  <w:abstractNum w:abstractNumId="18" w15:restartNumberingAfterBreak="0">
+  <w:abstractNum w:abstractNumId="21" w15:restartNumberingAfterBreak="0">
     <w:nsid w:val="5D3748A7"/>
     <w:multiLevelType w:val="hybridMultilevel"/>
     <w:tmpl w:val="CAD83632"/>
@@ -11886,7 +13187,7 @@
       </w:pPr>
     </w:lvl>
   </w:abstractNum>
-  <w:abstractNum w:abstractNumId="19" w15:restartNumberingAfterBreak="0">
+  <w:abstractNum w:abstractNumId="22" w15:restartNumberingAfterBreak="0">
     <w:nsid w:val="5D5E2941"/>
     <w:multiLevelType w:val="hybridMultilevel"/>
     <w:tmpl w:val="88886DE8"/>
@@ -11975,7 +13276,7 @@
       </w:pPr>
     </w:lvl>
   </w:abstractNum>
-  <w:abstractNum w:abstractNumId="20" w15:restartNumberingAfterBreak="0">
+  <w:abstractNum w:abstractNumId="23" w15:restartNumberingAfterBreak="0">
     <w:nsid w:val="6030679D"/>
     <w:multiLevelType w:val="hybridMultilevel"/>
     <w:tmpl w:val="11381828"/>
@@ -12064,7 +13365,7 @@
       </w:pPr>
     </w:lvl>
   </w:abstractNum>
-  <w:abstractNum w:abstractNumId="21" w15:restartNumberingAfterBreak="0">
+  <w:abstractNum w:abstractNumId="24" w15:restartNumberingAfterBreak="0">
     <w:nsid w:val="62034F8D"/>
     <w:multiLevelType w:val="hybridMultilevel"/>
     <w:tmpl w:val="5880A0AA"/>
@@ -12153,7 +13454,7 @@
       </w:pPr>
     </w:lvl>
   </w:abstractNum>
-  <w:abstractNum w:abstractNumId="22" w15:restartNumberingAfterBreak="0">
+  <w:abstractNum w:abstractNumId="25" w15:restartNumberingAfterBreak="0">
     <w:nsid w:val="62826809"/>
     <w:multiLevelType w:val="hybridMultilevel"/>
     <w:tmpl w:val="1D2097F8"/>
@@ -12242,7 +13543,7 @@
       </w:pPr>
     </w:lvl>
   </w:abstractNum>
-  <w:abstractNum w:abstractNumId="23" w15:restartNumberingAfterBreak="0">
+  <w:abstractNum w:abstractNumId="26" w15:restartNumberingAfterBreak="0">
     <w:nsid w:val="660B07FD"/>
     <w:multiLevelType w:val="hybridMultilevel"/>
     <w:tmpl w:val="B2BA06F4"/>
@@ -12331,7 +13632,7 @@
       </w:pPr>
     </w:lvl>
   </w:abstractNum>
-  <w:abstractNum w:abstractNumId="24" w15:restartNumberingAfterBreak="0">
+  <w:abstractNum w:abstractNumId="27" w15:restartNumberingAfterBreak="0">
     <w:nsid w:val="66615E81"/>
     <w:multiLevelType w:val="hybridMultilevel"/>
     <w:tmpl w:val="C5420B18"/>
@@ -12420,7 +13721,7 @@
       </w:pPr>
     </w:lvl>
   </w:abstractNum>
-  <w:abstractNum w:abstractNumId="25" w15:restartNumberingAfterBreak="0">
+  <w:abstractNum w:abstractNumId="28" w15:restartNumberingAfterBreak="0">
     <w:nsid w:val="68CC23D5"/>
     <w:multiLevelType w:val="hybridMultilevel"/>
     <w:tmpl w:val="90A6A280"/>
@@ -12509,7 +13810,7 @@
       </w:pPr>
     </w:lvl>
   </w:abstractNum>
-  <w:abstractNum w:abstractNumId="26" w15:restartNumberingAfterBreak="0">
+  <w:abstractNum w:abstractNumId="29" w15:restartNumberingAfterBreak="0">
     <w:nsid w:val="6DE6665E"/>
     <w:multiLevelType w:val="hybridMultilevel"/>
     <w:tmpl w:val="E524367C"/>
@@ -12598,7 +13899,185 @@
       </w:pPr>
     </w:lvl>
   </w:abstractNum>
-  <w:abstractNum w:abstractNumId="27" w15:restartNumberingAfterBreak="0">
+  <w:abstractNum w:abstractNumId="30" w15:restartNumberingAfterBreak="0">
+    <w:nsid w:val="731E146C"/>
+    <w:multiLevelType w:val="hybridMultilevel"/>
+    <w:tmpl w:val="F6082EFE"/>
+    <w:lvl w:ilvl="0" w:tplc="0409000F">
+      <w:start w:val="1"/>
+      <w:numFmt w:val="decimal"/>
+      <w:lvlText w:val="%1."/>
+      <w:lvlJc w:val="left"/>
+      <w:pPr>
+        <w:ind w:left="720" w:hanging="360"/>
+      </w:pPr>
+      <w:rPr>
+        <w:rFonts w:hint="default"/>
+      </w:rPr>
+    </w:lvl>
+    <w:lvl w:ilvl="1" w:tplc="04090019" w:tentative="1">
+      <w:start w:val="1"/>
+      <w:numFmt w:val="lowerLetter"/>
+      <w:lvlText w:val="%2."/>
+      <w:lvlJc w:val="left"/>
+      <w:pPr>
+        <w:ind w:left="1440" w:hanging="360"/>
+      </w:pPr>
+    </w:lvl>
+    <w:lvl w:ilvl="2" w:tplc="0409001B" w:tentative="1">
+      <w:start w:val="1"/>
+      <w:numFmt w:val="lowerRoman"/>
+      <w:lvlText w:val="%3."/>
+      <w:lvlJc w:val="right"/>
+      <w:pPr>
+        <w:ind w:left="2160" w:hanging="180"/>
+      </w:pPr>
+    </w:lvl>
+    <w:lvl w:ilvl="3" w:tplc="0409000F" w:tentative="1">
+      <w:start w:val="1"/>
+      <w:numFmt w:val="decimal"/>
+      <w:lvlText w:val="%4."/>
+      <w:lvlJc w:val="left"/>
+      <w:pPr>
+        <w:ind w:left="2880" w:hanging="360"/>
+      </w:pPr>
+    </w:lvl>
+    <w:lvl w:ilvl="4" w:tplc="04090019" w:tentative="1">
+      <w:start w:val="1"/>
+      <w:numFmt w:val="lowerLetter"/>
+      <w:lvlText w:val="%5."/>
+      <w:lvlJc w:val="left"/>
+      <w:pPr>
+        <w:ind w:left="3600" w:hanging="360"/>
+      </w:pPr>
+    </w:lvl>
+    <w:lvl w:ilvl="5" w:tplc="0409001B" w:tentative="1">
+      <w:start w:val="1"/>
+      <w:numFmt w:val="lowerRoman"/>
+      <w:lvlText w:val="%6."/>
+      <w:lvlJc w:val="right"/>
+      <w:pPr>
+        <w:ind w:left="4320" w:hanging="180"/>
+      </w:pPr>
+    </w:lvl>
+    <w:lvl w:ilvl="6" w:tplc="0409000F" w:tentative="1">
+      <w:start w:val="1"/>
+      <w:numFmt w:val="decimal"/>
+      <w:lvlText w:val="%7."/>
+      <w:lvlJc w:val="left"/>
+      <w:pPr>
+        <w:ind w:left="5040" w:hanging="360"/>
+      </w:pPr>
+    </w:lvl>
+    <w:lvl w:ilvl="7" w:tplc="04090019" w:tentative="1">
+      <w:start w:val="1"/>
+      <w:numFmt w:val="lowerLetter"/>
+      <w:lvlText w:val="%8."/>
+      <w:lvlJc w:val="left"/>
+      <w:pPr>
+        <w:ind w:left="5760" w:hanging="360"/>
+      </w:pPr>
+    </w:lvl>
+    <w:lvl w:ilvl="8" w:tplc="0409001B" w:tentative="1">
+      <w:start w:val="1"/>
+      <w:numFmt w:val="lowerRoman"/>
+      <w:lvlText w:val="%9."/>
+      <w:lvlJc w:val="right"/>
+      <w:pPr>
+        <w:ind w:left="6480" w:hanging="180"/>
+      </w:pPr>
+    </w:lvl>
+  </w:abstractNum>
+  <w:abstractNum w:abstractNumId="31" w15:restartNumberingAfterBreak="0">
+    <w:nsid w:val="7A740796"/>
+    <w:multiLevelType w:val="hybridMultilevel"/>
+    <w:tmpl w:val="52C0DF66"/>
+    <w:lvl w:ilvl="0" w:tplc="0409000F">
+      <w:start w:val="1"/>
+      <w:numFmt w:val="decimal"/>
+      <w:lvlText w:val="%1."/>
+      <w:lvlJc w:val="left"/>
+      <w:pPr>
+        <w:ind w:left="720" w:hanging="360"/>
+      </w:pPr>
+      <w:rPr>
+        <w:rFonts w:hint="default"/>
+      </w:rPr>
+    </w:lvl>
+    <w:lvl w:ilvl="1" w:tplc="04090019" w:tentative="1">
+      <w:start w:val="1"/>
+      <w:numFmt w:val="lowerLetter"/>
+      <w:lvlText w:val="%2."/>
+      <w:lvlJc w:val="left"/>
+      <w:pPr>
+        <w:ind w:left="1440" w:hanging="360"/>
+      </w:pPr>
+    </w:lvl>
+    <w:lvl w:ilvl="2" w:tplc="0409001B" w:tentative="1">
+      <w:start w:val="1"/>
+      <w:numFmt w:val="lowerRoman"/>
+      <w:lvlText w:val="%3."/>
+      <w:lvlJc w:val="right"/>
+      <w:pPr>
+        <w:ind w:left="2160" w:hanging="180"/>
+      </w:pPr>
+    </w:lvl>
+    <w:lvl w:ilvl="3" w:tplc="0409000F" w:tentative="1">
+      <w:start w:val="1"/>
+      <w:numFmt w:val="decimal"/>
+      <w:lvlText w:val="%4."/>
+      <w:lvlJc w:val="left"/>
+      <w:pPr>
+        <w:ind w:left="2880" w:hanging="360"/>
+      </w:pPr>
+    </w:lvl>
+    <w:lvl w:ilvl="4" w:tplc="04090019" w:tentative="1">
+      <w:start w:val="1"/>
+      <w:numFmt w:val="lowerLetter"/>
+      <w:lvlText w:val="%5."/>
+      <w:lvlJc w:val="left"/>
+      <w:pPr>
+        <w:ind w:left="3600" w:hanging="360"/>
+      </w:pPr>
+    </w:lvl>
+    <w:lvl w:ilvl="5" w:tplc="0409001B" w:tentative="1">
+      <w:start w:val="1"/>
+      <w:numFmt w:val="lowerRoman"/>
+      <w:lvlText w:val="%6."/>
+      <w:lvlJc w:val="right"/>
+      <w:pPr>
+        <w:ind w:left="4320" w:hanging="180"/>
+      </w:pPr>
+    </w:lvl>
+    <w:lvl w:ilvl="6" w:tplc="0409000F" w:tentative="1">
+      <w:start w:val="1"/>
+      <w:numFmt w:val="decimal"/>
+      <w:lvlText w:val="%7."/>
+      <w:lvlJc w:val="left"/>
+      <w:pPr>
+        <w:ind w:left="5040" w:hanging="360"/>
+      </w:pPr>
+    </w:lvl>
+    <w:lvl w:ilvl="7" w:tplc="04090019" w:tentative="1">
+      <w:start w:val="1"/>
+      <w:numFmt w:val="lowerLetter"/>
+      <w:lvlText w:val="%8."/>
+      <w:lvlJc w:val="left"/>
+      <w:pPr>
+        <w:ind w:left="5760" w:hanging="360"/>
+      </w:pPr>
+    </w:lvl>
+    <w:lvl w:ilvl="8" w:tplc="0409001B" w:tentative="1">
+      <w:start w:val="1"/>
+      <w:numFmt w:val="lowerRoman"/>
+      <w:lvlText w:val="%9."/>
+      <w:lvlJc w:val="right"/>
+      <w:pPr>
+        <w:ind w:left="6480" w:hanging="180"/>
+      </w:pPr>
+    </w:lvl>
+  </w:abstractNum>
+  <w:abstractNum w:abstractNumId="32" w15:restartNumberingAfterBreak="0">
     <w:nsid w:val="7A8629CB"/>
     <w:multiLevelType w:val="hybridMultilevel"/>
     <w:tmpl w:val="FAF66382"/>
@@ -12688,52 +14167,52 @@
     </w:lvl>
   </w:abstractNum>
   <w:num w:numId="1" w16cid:durableId="1915702129">
-    <w:abstractNumId w:val="27"/>
+    <w:abstractNumId w:val="32"/>
   </w:num>
   <w:num w:numId="2" w16cid:durableId="965433371">
-    <w:abstractNumId w:val="7"/>
+    <w:abstractNumId w:val="8"/>
   </w:num>
   <w:num w:numId="3" w16cid:durableId="1096557029">
-    <w:abstractNumId w:val="22"/>
+    <w:abstractNumId w:val="25"/>
   </w:num>
   <w:num w:numId="4" w16cid:durableId="746153258">
-    <w:abstractNumId w:val="19"/>
+    <w:abstractNumId w:val="22"/>
   </w:num>
   <w:num w:numId="5" w16cid:durableId="1359427706">
     <w:abstractNumId w:val="6"/>
   </w:num>
   <w:num w:numId="6" w16cid:durableId="1659965640">
-    <w:abstractNumId w:val="17"/>
+    <w:abstractNumId w:val="20"/>
   </w:num>
   <w:num w:numId="7" w16cid:durableId="1794208307">
-    <w:abstractNumId w:val="18"/>
+    <w:abstractNumId w:val="21"/>
   </w:num>
   <w:num w:numId="8" w16cid:durableId="1577082924">
-    <w:abstractNumId w:val="12"/>
+    <w:abstractNumId w:val="14"/>
   </w:num>
   <w:num w:numId="9" w16cid:durableId="1683122464">
-    <w:abstractNumId w:val="14"/>
+    <w:abstractNumId w:val="17"/>
   </w:num>
   <w:num w:numId="10" w16cid:durableId="1564221612">
     <w:abstractNumId w:val="3"/>
   </w:num>
   <w:num w:numId="11" w16cid:durableId="2003120502">
-    <w:abstractNumId w:val="11"/>
+    <w:abstractNumId w:val="13"/>
   </w:num>
   <w:num w:numId="12" w16cid:durableId="2011250668">
     <w:abstractNumId w:val="2"/>
   </w:num>
   <w:num w:numId="13" w16cid:durableId="1120342386">
-    <w:abstractNumId w:val="26"/>
+    <w:abstractNumId w:val="29"/>
   </w:num>
   <w:num w:numId="14" w16cid:durableId="1703509895">
-    <w:abstractNumId w:val="15"/>
+    <w:abstractNumId w:val="18"/>
   </w:num>
   <w:num w:numId="15" w16cid:durableId="1931305537">
     <w:abstractNumId w:val="0"/>
   </w:num>
   <w:num w:numId="16" w16cid:durableId="1124302574">
-    <w:abstractNumId w:val="13"/>
+    <w:abstractNumId w:val="16"/>
   </w:num>
   <w:num w:numId="17" w16cid:durableId="222982542">
     <w:abstractNumId w:val="5"/>
@@ -12742,34 +14221,49 @@
     <w:abstractNumId w:val="1"/>
   </w:num>
   <w:num w:numId="19" w16cid:durableId="2141801793">
-    <w:abstractNumId w:val="20"/>
+    <w:abstractNumId w:val="23"/>
   </w:num>
   <w:num w:numId="20" w16cid:durableId="2126609794">
-    <w:abstractNumId w:val="25"/>
+    <w:abstractNumId w:val="28"/>
   </w:num>
   <w:num w:numId="21" w16cid:durableId="1682316535">
-    <w:abstractNumId w:val="10"/>
+    <w:abstractNumId w:val="12"/>
   </w:num>
   <w:num w:numId="22" w16cid:durableId="322587900">
-    <w:abstractNumId w:val="16"/>
+    <w:abstractNumId w:val="19"/>
   </w:num>
   <w:num w:numId="23" w16cid:durableId="1753042993">
-    <w:abstractNumId w:val="9"/>
+    <w:abstractNumId w:val="11"/>
   </w:num>
   <w:num w:numId="24" w16cid:durableId="224266929">
-    <w:abstractNumId w:val="24"/>
+    <w:abstractNumId w:val="27"/>
   </w:num>
   <w:num w:numId="25" w16cid:durableId="1025903206">
-    <w:abstractNumId w:val="21"/>
+    <w:abstractNumId w:val="24"/>
   </w:num>
   <w:num w:numId="26" w16cid:durableId="1504127149">
     <w:abstractNumId w:val="4"/>
   </w:num>
   <w:num w:numId="27" w16cid:durableId="1648322862">
-    <w:abstractNumId w:val="8"/>
+    <w:abstractNumId w:val="10"/>
   </w:num>
   <w:num w:numId="28" w16cid:durableId="280645832">
-    <w:abstractNumId w:val="23"/>
+    <w:abstractNumId w:val="26"/>
+  </w:num>
+  <w:num w:numId="29" w16cid:durableId="1357080158">
+    <w:abstractNumId w:val="9"/>
+  </w:num>
+  <w:num w:numId="30" w16cid:durableId="811096319">
+    <w:abstractNumId w:val="30"/>
+  </w:num>
+  <w:num w:numId="31" w16cid:durableId="215091190">
+    <w:abstractNumId w:val="7"/>
+  </w:num>
+  <w:num w:numId="32" w16cid:durableId="1517768911">
+    <w:abstractNumId w:val="15"/>
+  </w:num>
+  <w:num w:numId="33" w16cid:durableId="873081122">
+    <w:abstractNumId w:val="31"/>
   </w:num>
 </w:numbering>
 </file>
@@ -13378,7 +14872,6 @@
   <w:style w:type="character" w:default="1" w:styleId="DefaultParagraphFont">
     <w:name w:val="Default Paragraph Font"/>
     <w:uiPriority w:val="1"/>
-    <w:semiHidden/>
     <w:unhideWhenUsed/>
   </w:style>
   <w:style w:type="table" w:default="1" w:styleId="TableNormal">

</xml_diff>